<commit_message>
Added questions, added comments to Ghufran Document
</commit_message>
<xml_diff>
--- a/Week 5/Big Idea 2.0 description Ghufran.docx
+++ b/Week 5/Big Idea 2.0 description Ghufran.docx
@@ -1,6 +1,6 @@
 
 <file path=word/document.xml><?xml version="1.0" encoding="utf-8"?>
-<w:document xmlns:wpc="http://schemas.microsoft.com/office/word/2010/wordprocessingCanvas" xmlns:cx="http://schemas.microsoft.com/office/drawing/2014/chartex" xmlns:cx1="http://schemas.microsoft.com/office/drawing/2015/9/8/chartex" xmlns:cx2="http://schemas.microsoft.com/office/drawing/2015/10/21/chartex" xmlns:cx3="http://schemas.microsoft.com/office/drawing/2016/5/9/chartex" xmlns:cx4="http://schemas.microsoft.com/office/drawing/2016/5/10/chartex" xmlns:cx5="http://schemas.microsoft.com/office/drawing/2016/5/11/chartex" xmlns:cx6="http://schemas.microsoft.com/office/drawing/2016/5/12/chartex" xmlns:cx7="http://schemas.microsoft.com/office/drawing/2016/5/13/chartex" xmlns:cx8="http://schemas.microsoft.com/office/drawing/2016/5/14/chartex" xmlns:mc="http://schemas.openxmlformats.org/markup-compatibility/2006" xmlns:aink="http://schemas.microsoft.com/office/drawing/2016/ink" xmlns:am3d="http://schemas.microsoft.com/office/drawing/2017/model3d" xmlns:o="urn:schemas-microsoft-com:office:office" xmlns:r="http://schemas.openxmlformats.org/officeDocument/2006/relationships" xmlns:m="http://schemas.openxmlformats.org/officeDocument/2006/math" xmlns:v="urn:schemas-microsoft-com:vml" xmlns:wp14="http://schemas.microsoft.com/office/word/2010/wordprocessingDrawing" xmlns:wp="http://schemas.openxmlformats.org/drawingml/2006/wordprocessingDrawing" xmlns:w10="urn:schemas-microsoft-com:office:word" xmlns:w="http://schemas.openxmlformats.org/wordprocessingml/2006/main" xmlns:w14="http://schemas.microsoft.com/office/word/2010/wordml" xmlns:w15="http://schemas.microsoft.com/office/word/2012/wordml" xmlns:w16cid="http://schemas.microsoft.com/office/word/2016/wordml/cid" xmlns:w16se="http://schemas.microsoft.com/office/word/2015/wordml/symex" xmlns:wpg="http://schemas.microsoft.com/office/word/2010/wordprocessingGroup" xmlns:wpi="http://schemas.microsoft.com/office/word/2010/wordprocessingInk" xmlns:wne="http://schemas.microsoft.com/office/word/2006/wordml" xmlns:wps="http://schemas.microsoft.com/office/word/2010/wordprocessingShape" mc:Ignorable="w14 w15 w16se w16cid wp14">
+<w:document xmlns:wpc="http://schemas.microsoft.com/office/word/2010/wordprocessingCanvas" xmlns:cx="http://schemas.microsoft.com/office/drawing/2014/chartex" xmlns:cx1="http://schemas.microsoft.com/office/drawing/2015/9/8/chartex" xmlns:cx2="http://schemas.microsoft.com/office/drawing/2015/10/21/chartex" xmlns:cx3="http://schemas.microsoft.com/office/drawing/2016/5/9/chartex" xmlns:cx4="http://schemas.microsoft.com/office/drawing/2016/5/10/chartex" xmlns:cx5="http://schemas.microsoft.com/office/drawing/2016/5/11/chartex" xmlns:cx6="http://schemas.microsoft.com/office/drawing/2016/5/12/chartex" xmlns:cx7="http://schemas.microsoft.com/office/drawing/2016/5/13/chartex" xmlns:cx8="http://schemas.microsoft.com/office/drawing/2016/5/14/chartex" xmlns:mc="http://schemas.openxmlformats.org/markup-compatibility/2006" xmlns:aink="http://schemas.microsoft.com/office/drawing/2016/ink" xmlns:am3d="http://schemas.microsoft.com/office/drawing/2017/model3d" xmlns:o="urn:schemas-microsoft-com:office:office" xmlns:r="http://schemas.openxmlformats.org/officeDocument/2006/relationships" xmlns:m="http://schemas.openxmlformats.org/officeDocument/2006/math" xmlns:v="urn:schemas-microsoft-com:vml" xmlns:wp14="http://schemas.microsoft.com/office/word/2010/wordprocessingDrawing" xmlns:wp="http://schemas.openxmlformats.org/drawingml/2006/wordprocessingDrawing" xmlns:w10="urn:schemas-microsoft-com:office:word" xmlns:w="http://schemas.openxmlformats.org/wordprocessingml/2006/main" xmlns:w14="http://schemas.microsoft.com/office/word/2010/wordml" xmlns:w15="http://schemas.microsoft.com/office/word/2012/wordml" xmlns:w16se="http://schemas.microsoft.com/office/word/2015/wordml/symex" xmlns:wpg="http://schemas.microsoft.com/office/word/2010/wordprocessingGroup" xmlns:wpi="http://schemas.microsoft.com/office/word/2010/wordprocessingInk" xmlns:wne="http://schemas.microsoft.com/office/word/2006/wordml" xmlns:wps="http://schemas.microsoft.com/office/word/2010/wordprocessingShape" mc:Ignorable="w14 w15 w16se wp14">
   <w:body>
     <w:p>
       <w:pPr>
@@ -133,6 +133,7 @@
         </w:rPr>
         <w:t xml:space="preserve"> </w:t>
       </w:r>
+      <w:commentRangeStart w:id="0"/>
       <w:proofErr w:type="gramStart"/>
       <w:r>
         <w:rPr>
@@ -157,7 +158,6 @@
         </w:rPr>
         <w:t xml:space="preserve"> </w:t>
       </w:r>
-      <w:bookmarkStart w:id="0" w:name="_GoBack"/>
       <w:r>
         <w:rPr>
           <w:rFonts w:hint="cs"/>
@@ -167,7 +167,13 @@
         </w:rPr>
         <w:t>slow and mental</w:t>
       </w:r>
-      <w:bookmarkEnd w:id="0"/>
+      <w:commentRangeEnd w:id="0"/>
+      <w:r>
+        <w:rPr>
+          <w:rStyle w:val="CommentReference"/>
+        </w:rPr>
+        <w:commentReference w:id="0"/>
+      </w:r>
       <w:r>
         <w:rPr>
           <w:rFonts w:hint="cs"/>
@@ -391,6 +397,7 @@
         </w:rPr>
         <w:t>travellers</w:t>
       </w:r>
+      <w:commentRangeStart w:id="2"/>
       <w:r>
         <w:rPr>
           <w:rFonts w:hint="cs"/>
@@ -399,6 +406,7 @@
         </w:rPr>
         <w:t xml:space="preserve">  </w:t>
       </w:r>
+      <w:commentRangeStart w:id="3"/>
       <w:r>
         <w:rPr>
           <w:rFonts w:hint="cs"/>
@@ -416,7 +424,30 @@
           <w:rtl/>
           <w:lang w:val="en-GB"/>
         </w:rPr>
-        <w:t xml:space="preserve"> thier friends on social media </w:t>
+        <w:t xml:space="preserve"> thier friends on social media</w:t>
+      </w:r>
+      <w:commentRangeEnd w:id="2"/>
+      <w:r>
+        <w:rPr>
+          <w:rStyle w:val="CommentReference"/>
+        </w:rPr>
+        <w:commentReference w:id="2"/>
+      </w:r>
+      <w:r>
+        <w:rPr>
+          <w:rFonts w:hint="cs"/>
+          <w:color w:val="00B0F0"/>
+          <w:rtl/>
+          <w:lang w:val="en-GB"/>
+        </w:rPr>
+        <w:t xml:space="preserve"> </w:t>
+      </w:r>
+      <w:commentRangeEnd w:id="3"/>
+      <w:r>
+        <w:rPr>
+          <w:rStyle w:val="CommentReference"/>
+        </w:rPr>
+        <w:commentReference w:id="3"/>
       </w:r>
       <w:r>
         <w:rPr>
@@ -797,15 +828,13 @@
         </w:rPr>
         <w:t xml:space="preserve">in addition to other </w:t>
       </w:r>
-      <w:proofErr w:type="gramStart"/>
       <w:r>
         <w:rPr>
           <w:color w:val="31849B" w:themeColor="accent5" w:themeShade="BF"/>
           <w:lang w:val="en-US"/>
         </w:rPr>
-        <w:t>slow  and</w:t>
-      </w:r>
-      <w:proofErr w:type="gramEnd"/>
+        <w:t>slow and</w:t>
+      </w:r>
       <w:r>
         <w:rPr>
           <w:color w:val="31849B" w:themeColor="accent5" w:themeShade="BF"/>
@@ -908,8 +937,8 @@
         </w:rPr>
         <w:t xml:space="preserve">add some small Puzzle elements to it and </w:t>
       </w:r>
-      <w:bookmarkStart w:id="2" w:name="OLE_LINK12"/>
-      <w:bookmarkStart w:id="3" w:name="OLE_LINK13"/>
+      <w:bookmarkStart w:id="4" w:name="OLE_LINK12"/>
+      <w:bookmarkStart w:id="5" w:name="OLE_LINK13"/>
       <w:r>
         <w:rPr>
           <w:color w:val="31849B" w:themeColor="accent5" w:themeShade="BF"/>
@@ -917,30 +946,22 @@
         </w:rPr>
         <w:t xml:space="preserve">collectibles </w:t>
       </w:r>
-      <w:bookmarkEnd w:id="2"/>
-      <w:bookmarkEnd w:id="3"/>
+      <w:bookmarkEnd w:id="4"/>
+      <w:bookmarkEnd w:id="5"/>
       <w:r>
         <w:rPr>
           <w:color w:val="31849B" w:themeColor="accent5" w:themeShade="BF"/>
           <w:lang w:val="en-US"/>
         </w:rPr>
-        <w:t>(</w:t>
-      </w:r>
-      <w:proofErr w:type="spellStart"/>
+        <w:t xml:space="preserve">(Gacha) as digital </w:t>
+      </w:r>
+      <w:proofErr w:type="gramStart"/>
       <w:r>
         <w:rPr>
           <w:color w:val="31849B" w:themeColor="accent5" w:themeShade="BF"/>
           <w:lang w:val="en-US"/>
         </w:rPr>
-        <w:t>Gacha</w:t>
-      </w:r>
-      <w:proofErr w:type="spellEnd"/>
-      <w:r>
-        <w:rPr>
-          <w:color w:val="31849B" w:themeColor="accent5" w:themeShade="BF"/>
-          <w:lang w:val="en-US"/>
-        </w:rPr>
-        <w:t>) as digital rewards</w:t>
+        <w:t>rewards</w:t>
       </w:r>
       <w:r>
         <w:rPr>
@@ -960,7 +981,14 @@
         <w:rPr>
           <w:lang w:val="en-GB"/>
         </w:rPr>
-        <w:t xml:space="preserve">The game would have a leader board and scoring system. The higher your score the more points you earn. These points can be </w:t>
+        <w:t>The</w:t>
+      </w:r>
+      <w:proofErr w:type="gramEnd"/>
+      <w:r>
+        <w:rPr>
+          <w:lang w:val="en-GB"/>
+        </w:rPr>
+        <w:t xml:space="preserve"> game would have a leader board and scoring system. The higher your score the more points you earn. These points can be </w:t>
       </w:r>
       <w:r>
         <w:rPr>
@@ -996,7 +1024,6 @@
         </w:rPr>
         <w:t xml:space="preserve">In normal situations you work with a partner. This partner gets randomly assigned to you. We want to implement a bigger team effort as </w:t>
       </w:r>
-      <w:proofErr w:type="gramStart"/>
       <w:r>
         <w:rPr>
           <w:lang w:val="en-GB"/>
@@ -1010,9 +1037,25 @@
           <w:rtl/>
           <w:lang w:val="en-GB" w:bidi="ar-SY"/>
         </w:rPr>
-        <w:t>we</w:t>
-      </w:r>
-      <w:proofErr w:type="gramEnd"/>
+        <w:t xml:space="preserve"> </w:t>
+      </w:r>
+      <w:r>
+        <w:rPr>
+          <w:rFonts w:hint="cs"/>
+          <w:color w:val="00B0F0"/>
+          <w:lang w:val="en-GB" w:bidi="ar-SY"/>
+        </w:rPr>
+        <w:t>w</w:t>
+      </w:r>
+      <w:r>
+        <w:rPr>
+          <w:color w:val="00B0F0"/>
+          <w:lang w:val="en-GB" w:bidi="ar-SY"/>
+        </w:rPr>
+        <w:t>e</w:t>
+      </w:r>
+      <w:bookmarkStart w:id="6" w:name="_GoBack"/>
+      <w:bookmarkEnd w:id="6"/>
       <w:r>
         <w:rPr>
           <w:rFonts w:hint="cs"/>
@@ -1020,7 +1063,61 @@
           <w:rtl/>
           <w:lang w:val="en-GB" w:bidi="ar-SY"/>
         </w:rPr>
-        <w:t xml:space="preserve"> can develop an option so we can suggest new players or alow travellers to search for thier partners via name or facebook account</w:t>
+        <w:t xml:space="preserve"> can develop an option so we can suggest new players or a</w:t>
+      </w:r>
+      <w:r>
+        <w:rPr>
+          <w:rFonts w:hint="cs"/>
+          <w:color w:val="00B0F0"/>
+          <w:rtl/>
+          <w:lang w:val="en-GB" w:bidi="ar-SY"/>
+        </w:rPr>
+        <w:t>low travellers to search for th</w:t>
+      </w:r>
+      <w:r>
+        <w:rPr>
+          <w:rFonts w:hint="cs"/>
+          <w:color w:val="00B0F0"/>
+          <w:rtl/>
+          <w:lang w:val="en-GB" w:bidi="ar-SY"/>
+        </w:rPr>
+        <w:t>e</w:t>
+      </w:r>
+      <w:r>
+        <w:rPr>
+          <w:rFonts w:hint="cs"/>
+          <w:color w:val="00B0F0"/>
+          <w:rtl/>
+          <w:lang w:val="en-GB" w:bidi="ar-SY"/>
+        </w:rPr>
+        <w:t>i</w:t>
+      </w:r>
+      <w:r>
+        <w:rPr>
+          <w:rFonts w:hint="cs"/>
+          <w:color w:val="00B0F0"/>
+          <w:rtl/>
+          <w:lang w:val="en-GB" w:bidi="ar-SY"/>
+        </w:rPr>
+        <w:t xml:space="preserve">r </w:t>
+      </w:r>
+      <w:r>
+        <w:rPr>
+          <w:rFonts w:hint="cs"/>
+          <w:color w:val="00B0F0"/>
+          <w:rtl/>
+          <w:lang w:val="en-GB" w:bidi="ar-SY"/>
+        </w:rPr>
+        <w:t>game-</w:t>
+      </w:r>
+      <w:r>
+        <w:rPr>
+          <w:rFonts w:hint="cs"/>
+          <w:color w:val="00B0F0"/>
+          <w:rtl/>
+          <w:lang w:val="en-GB" w:bidi="ar-SY"/>
+        </w:rPr>
+        <w:t>partners via name or facebook account</w:t>
       </w:r>
       <w:r>
         <w:rPr>
@@ -1036,28 +1133,24 @@
         </w:rPr>
         <w:t xml:space="preserve"> The idea for this was to implement boss battles into the game while waiting at the station for example when your train is delayed. These boss battles would be </w:t>
       </w:r>
-      <w:proofErr w:type="gramStart"/>
-      <w:r>
-        <w:rPr>
-          <w:lang w:val="en-GB"/>
-        </w:rPr>
-        <w:t>big  and</w:t>
-      </w:r>
-      <w:proofErr w:type="gramEnd"/>
-      <w:r>
-        <w:rPr>
-          <w:lang w:val="en-GB"/>
-        </w:rPr>
-        <w:t xml:space="preserve"> could give out a lot of points. Everyone </w:t>
-      </w:r>
-      <w:proofErr w:type="gramStart"/>
-      <w:r>
-        <w:rPr>
-          <w:lang w:val="en-GB"/>
-        </w:rPr>
-        <w:t>has to</w:t>
-      </w:r>
-      <w:proofErr w:type="gramEnd"/>
+      <w:r>
+        <w:rPr>
+          <w:lang w:val="en-GB"/>
+        </w:rPr>
+        <w:t>big and</w:t>
+      </w:r>
+      <w:r>
+        <w:rPr>
+          <w:lang w:val="en-GB"/>
+        </w:rPr>
+        <w:t xml:space="preserve"> could give out </w:t>
+      </w:r>
+      <w:r>
+        <w:rPr>
+          <w:lang w:val="en-GB"/>
+        </w:rPr>
+        <w:t>a lot of points. Everyone must</w:t>
+      </w:r>
       <w:r>
         <w:rPr>
           <w:lang w:val="en-GB"/>
@@ -1133,15 +1226,13 @@
         </w:rPr>
         <w:t xml:space="preserve">or for other ideas they could be able to connect via NFC or </w:t>
       </w:r>
-      <w:proofErr w:type="spellStart"/>
-      <w:r>
-        <w:rPr>
-          <w:color w:val="00B0F0"/>
-          <w:lang w:val="en-GB"/>
-        </w:rPr>
-        <w:t>facebook</w:t>
-      </w:r>
-      <w:proofErr w:type="spellEnd"/>
+      <w:r>
+        <w:rPr>
+          <w:color w:val="00B0F0"/>
+          <w:lang w:val="en-GB"/>
+        </w:rPr>
+        <w:t>Facebook</w:t>
+      </w:r>
       <w:r>
         <w:rPr>
           <w:color w:val="00B0F0"/>
@@ -1149,35 +1240,25 @@
         </w:rPr>
         <w:t xml:space="preserve"> </w:t>
       </w:r>
-      <w:proofErr w:type="gramStart"/>
-      <w:r>
-        <w:rPr>
-          <w:color w:val="00B0F0"/>
-          <w:lang w:val="en-GB"/>
-        </w:rPr>
-        <w:t xml:space="preserve">network </w:t>
-      </w:r>
-      <w:r>
-        <w:rPr>
-          <w:lang w:val="en-GB"/>
-        </w:rPr>
-        <w:t>.</w:t>
-      </w:r>
-      <w:proofErr w:type="gramEnd"/>
+      <w:r>
+        <w:rPr>
+          <w:color w:val="00B0F0"/>
+          <w:lang w:val="en-GB"/>
+        </w:rPr>
+        <w:t>network.</w:t>
+      </w:r>
       <w:r>
         <w:rPr>
           <w:lang w:val="en-GB"/>
         </w:rPr>
         <w:t xml:space="preserve"> You can login with your social media account (most likely Facebook) and share your scores with friends </w:t>
       </w:r>
-      <w:proofErr w:type="gramStart"/>
-      <w:r>
-        <w:rPr>
-          <w:lang w:val="en-GB"/>
-        </w:rPr>
-        <w:t>and also</w:t>
-      </w:r>
-      <w:proofErr w:type="gramEnd"/>
+      <w:r>
+        <w:rPr>
+          <w:lang w:val="en-GB"/>
+        </w:rPr>
+        <w:t>and</w:t>
+      </w:r>
       <w:r>
         <w:rPr>
           <w:lang w:val="en-GB"/>
@@ -1211,15 +1292,13 @@
         </w:rPr>
         <w:t xml:space="preserve">scores on leader board or they can share it on their </w:t>
       </w:r>
-      <w:proofErr w:type="spellStart"/>
-      <w:r>
-        <w:rPr>
-          <w:color w:val="00B0F0"/>
-          <w:lang w:val="en-GB"/>
-        </w:rPr>
-        <w:t>facebook</w:t>
-      </w:r>
-      <w:proofErr w:type="spellEnd"/>
+      <w:r>
+        <w:rPr>
+          <w:color w:val="00B0F0"/>
+          <w:lang w:val="en-GB"/>
+        </w:rPr>
+        <w:t>Facebook</w:t>
+      </w:r>
       <w:r>
         <w:rPr>
           <w:color w:val="00B0F0"/>
@@ -1233,14 +1312,12 @@
         </w:rPr>
         <w:t xml:space="preserve"> Sharing would reward people with point that they can use for the </w:t>
       </w:r>
-      <w:proofErr w:type="gramStart"/>
-      <w:r>
-        <w:rPr>
-          <w:lang w:val="en-GB"/>
-        </w:rPr>
-        <w:t>above mentioned</w:t>
-      </w:r>
-      <w:proofErr w:type="gramEnd"/>
+      <w:r>
+        <w:rPr>
+          <w:lang w:val="en-GB"/>
+        </w:rPr>
+        <w:t>above-mentioned</w:t>
+      </w:r>
       <w:r>
         <w:rPr>
           <w:lang w:val="en-GB"/>
@@ -1270,17 +1347,13 @@
         </w:rPr>
         <w:t xml:space="preserve">by logging into the game via </w:t>
       </w:r>
-      <w:proofErr w:type="spellStart"/>
-      <w:proofErr w:type="gramStart"/>
-      <w:r>
-        <w:rPr>
-          <w:color w:val="00B0F0"/>
-          <w:lang w:val="en-US"/>
-        </w:rPr>
-        <w:t>Facebook,Mobile</w:t>
-      </w:r>
-      <w:proofErr w:type="spellEnd"/>
-      <w:proofErr w:type="gramEnd"/>
+      <w:r>
+        <w:rPr>
+          <w:color w:val="00B0F0"/>
+          <w:lang w:val="en-US"/>
+        </w:rPr>
+        <w:t>Facebook, Mobile</w:t>
+      </w:r>
       <w:r>
         <w:rPr>
           <w:color w:val="00B0F0"/>
@@ -1288,42 +1361,40 @@
         </w:rPr>
         <w:t xml:space="preserve"> Number or </w:t>
       </w:r>
-      <w:proofErr w:type="spellStart"/>
-      <w:r>
-        <w:rPr>
-          <w:color w:val="00B0F0"/>
-          <w:lang w:val="en-US"/>
-        </w:rPr>
-        <w:t>e.mail</w:t>
-      </w:r>
-      <w:proofErr w:type="spellEnd"/>
-      <w:r>
-        <w:rPr>
-          <w:color w:val="00B0F0"/>
-          <w:lang w:val="en-US"/>
-        </w:rPr>
-        <w:t xml:space="preserve"> address , </w:t>
-      </w:r>
-      <w:r>
-        <w:rPr>
-          <w:color w:val="00B0F0"/>
-          <w:lang w:val="en-GB"/>
-        </w:rPr>
-        <w:t xml:space="preserve">and </w:t>
-      </w:r>
-      <w:r>
-        <w:rPr>
-          <w:color w:val="00B0F0"/>
-          <w:lang w:val="en-GB"/>
-        </w:rPr>
-        <w:t xml:space="preserve">make them free to select their </w:t>
-      </w:r>
-      <w:r>
-        <w:rPr>
-          <w:color w:val="00B0F0"/>
-          <w:lang w:val="en-GB"/>
-        </w:rPr>
-        <w:t>own reward.</w:t>
+      <w:r>
+        <w:rPr>
+          <w:color w:val="00B0F0"/>
+          <w:lang w:val="en-US"/>
+        </w:rPr>
+        <w:t>e-mail</w:t>
+      </w:r>
+      <w:r>
+        <w:rPr>
+          <w:color w:val="00B0F0"/>
+          <w:lang w:val="en-US"/>
+        </w:rPr>
+        <w:t xml:space="preserve"> </w:t>
+      </w:r>
+      <w:r>
+        <w:rPr>
+          <w:color w:val="00B0F0"/>
+          <w:lang w:val="en-US"/>
+        </w:rPr>
+        <w:t>address,</w:t>
+      </w:r>
+      <w:r>
+        <w:rPr>
+          <w:color w:val="00B0F0"/>
+          <w:lang w:val="en-US"/>
+        </w:rPr>
+        <w:t xml:space="preserve"> </w:t>
+      </w:r>
+      <w:r>
+        <w:rPr>
+          <w:color w:val="00B0F0"/>
+          <w:lang w:val="en-GB"/>
+        </w:rPr>
+        <w:t>and make them free to select their own reward.</w:t>
       </w:r>
     </w:p>
     <w:p>
@@ -1445,14 +1516,12 @@
         </w:rPr>
         <w:t xml:space="preserve">The mini-games would differ in theme depending what kind of public transportation the user is using </w:t>
       </w:r>
-      <w:proofErr w:type="gramStart"/>
-      <w:r>
-        <w:rPr>
-          <w:lang w:val="en-GB"/>
-        </w:rPr>
-        <w:t>at the moment</w:t>
-      </w:r>
-      <w:proofErr w:type="gramEnd"/>
+      <w:r>
+        <w:rPr>
+          <w:lang w:val="en-GB"/>
+        </w:rPr>
+        <w:t>now</w:t>
+      </w:r>
       <w:r>
         <w:rPr>
           <w:lang w:val="en-GB"/>
@@ -1676,7 +1745,7 @@
                 <w:lang w:val="en-US"/>
               </w:rPr>
             </w:pPr>
-            <w:bookmarkStart w:id="4" w:name="_Hlk495109729"/>
+            <w:bookmarkStart w:id="7" w:name="_Hlk495109729"/>
             <w:r>
               <w:rPr>
                 <w:rFonts w:ascii="Arial" w:hAnsi="Arial" w:cs="Arial"/>
@@ -1701,8 +1770,8 @@
                 <w:lang w:val="en-US"/>
               </w:rPr>
             </w:pPr>
-            <w:bookmarkStart w:id="5" w:name="OLE_LINK3"/>
-            <w:bookmarkStart w:id="6" w:name="OLE_LINK4"/>
+            <w:bookmarkStart w:id="8" w:name="OLE_LINK3"/>
+            <w:bookmarkStart w:id="9" w:name="OLE_LINK4"/>
             <w:r>
               <w:rPr>
                 <w:rFonts w:ascii="Arial" w:hAnsi="Arial" w:cs="Arial"/>
@@ -1713,7 +1782,7 @@
               </w:rPr>
               <w:t xml:space="preserve">Mini-games are the preferred format. Perhaps add some small Puzzle elements to it and </w:t>
             </w:r>
-            <w:bookmarkStart w:id="7" w:name="OLE_LINK1"/>
+            <w:bookmarkStart w:id="10" w:name="OLE_LINK1"/>
             <w:r>
               <w:rPr>
                 <w:rFonts w:ascii="Arial" w:hAnsi="Arial" w:cs="Arial"/>
@@ -1724,7 +1793,7 @@
               </w:rPr>
               <w:t>collectibles</w:t>
             </w:r>
-            <w:bookmarkEnd w:id="7"/>
+            <w:bookmarkEnd w:id="10"/>
             <w:r>
               <w:rPr>
                 <w:rFonts w:ascii="Arial" w:hAnsi="Arial" w:cs="Arial"/>
@@ -1733,36 +1802,14 @@
                 <w:szCs w:val="20"/>
                 <w:lang w:val="en-US"/>
               </w:rPr>
-              <w:t xml:space="preserve"> (</w:t>
+              <w:t xml:space="preserve"> (Gacha) as digital rewards.</w:t>
             </w:r>
-            <w:proofErr w:type="spellStart"/>
-            <w:r>
-              <w:rPr>
-                <w:rFonts w:ascii="Arial" w:hAnsi="Arial" w:cs="Arial"/>
-                <w:color w:val="FF0000"/>
-                <w:sz w:val="20"/>
-                <w:szCs w:val="20"/>
-                <w:lang w:val="en-US"/>
-              </w:rPr>
-              <w:t>Gacha</w:t>
-            </w:r>
-            <w:proofErr w:type="spellEnd"/>
-            <w:r>
-              <w:rPr>
-                <w:rFonts w:ascii="Arial" w:hAnsi="Arial" w:cs="Arial"/>
-                <w:color w:val="FF0000"/>
-                <w:sz w:val="20"/>
-                <w:szCs w:val="20"/>
-                <w:lang w:val="en-US"/>
-              </w:rPr>
-              <w:t>) as digital rewards.</w:t>
-            </w:r>
-            <w:bookmarkEnd w:id="5"/>
-            <w:bookmarkEnd w:id="6"/>
+            <w:bookmarkEnd w:id="8"/>
+            <w:bookmarkEnd w:id="9"/>
           </w:p>
         </w:tc>
       </w:tr>
-      <w:bookmarkEnd w:id="4"/>
+      <w:bookmarkEnd w:id="7"/>
       <w:tr>
         <w:tc>
           <w:tcPr>
@@ -1977,9 +2024,9 @@
                 <w:lang w:val="en-US"/>
               </w:rPr>
             </w:pPr>
-            <w:bookmarkStart w:id="8" w:name="OLE_LINK18"/>
-            <w:bookmarkStart w:id="9" w:name="OLE_LINK19"/>
-            <w:bookmarkStart w:id="10" w:name="OLE_LINK20"/>
+            <w:bookmarkStart w:id="11" w:name="OLE_LINK18"/>
+            <w:bookmarkStart w:id="12" w:name="OLE_LINK19"/>
+            <w:bookmarkStart w:id="13" w:name="OLE_LINK20"/>
             <w:r>
               <w:rPr>
                 <w:rFonts w:ascii="Arial" w:hAnsi="Arial" w:cs="Arial"/>
@@ -2052,9 +2099,9 @@
               </w:rPr>
               <w:t>Perhaps connect it to your OV card so the reward points could be added on it.</w:t>
             </w:r>
-            <w:bookmarkEnd w:id="8"/>
-            <w:bookmarkEnd w:id="9"/>
-            <w:bookmarkEnd w:id="10"/>
+            <w:bookmarkEnd w:id="11"/>
+            <w:bookmarkEnd w:id="12"/>
+            <w:bookmarkEnd w:id="13"/>
           </w:p>
         </w:tc>
       </w:tr>
@@ -2087,8 +2134,8 @@
                 <w:lang w:val="en-US"/>
               </w:rPr>
             </w:pPr>
-            <w:bookmarkStart w:id="11" w:name="OLE_LINK14"/>
-            <w:bookmarkStart w:id="12" w:name="OLE_LINK15"/>
+            <w:bookmarkStart w:id="14" w:name="OLE_LINK14"/>
+            <w:bookmarkStart w:id="15" w:name="OLE_LINK15"/>
             <w:r>
               <w:rPr>
                 <w:rFonts w:ascii="Arial" w:hAnsi="Arial" w:cs="Arial"/>
@@ -2120,8 +2167,8 @@
               </w:rPr>
               <w:t xml:space="preserve"> leave people for not being as good as you.</w:t>
             </w:r>
-            <w:bookmarkEnd w:id="11"/>
-            <w:bookmarkEnd w:id="12"/>
+            <w:bookmarkEnd w:id="14"/>
+            <w:bookmarkEnd w:id="15"/>
           </w:p>
         </w:tc>
       </w:tr>
@@ -2139,7 +2186,7 @@
                 <w:lang w:val="en-US"/>
               </w:rPr>
             </w:pPr>
-            <w:bookmarkStart w:id="13" w:name="_Hlk495112328"/>
+            <w:bookmarkStart w:id="16" w:name="_Hlk495112328"/>
           </w:p>
         </w:tc>
         <w:tc>
@@ -2169,7 +2216,7 @@
           </w:p>
         </w:tc>
       </w:tr>
-      <w:bookmarkEnd w:id="13"/>
+      <w:bookmarkEnd w:id="16"/>
     </w:tbl>
     <w:p>
       <w:pPr>
@@ -2958,8 +3005,99 @@
 </w:document>
 </file>
 
+<file path=word/comments.xml><?xml version="1.0" encoding="utf-8"?>
+<w:comments xmlns:wpc="http://schemas.microsoft.com/office/word/2010/wordprocessingCanvas" xmlns:cx="http://schemas.microsoft.com/office/drawing/2014/chartex" xmlns:cx1="http://schemas.microsoft.com/office/drawing/2015/9/8/chartex" xmlns:cx2="http://schemas.microsoft.com/office/drawing/2015/10/21/chartex" xmlns:cx3="http://schemas.microsoft.com/office/drawing/2016/5/9/chartex" xmlns:cx4="http://schemas.microsoft.com/office/drawing/2016/5/10/chartex" xmlns:cx5="http://schemas.microsoft.com/office/drawing/2016/5/11/chartex" xmlns:cx6="http://schemas.microsoft.com/office/drawing/2016/5/12/chartex" xmlns:cx7="http://schemas.microsoft.com/office/drawing/2016/5/13/chartex" xmlns:cx8="http://schemas.microsoft.com/office/drawing/2016/5/14/chartex" xmlns:mc="http://schemas.openxmlformats.org/markup-compatibility/2006" xmlns:aink="http://schemas.microsoft.com/office/drawing/2016/ink" xmlns:am3d="http://schemas.microsoft.com/office/drawing/2017/model3d" xmlns:o="urn:schemas-microsoft-com:office:office" xmlns:r="http://schemas.openxmlformats.org/officeDocument/2006/relationships" xmlns:m="http://schemas.openxmlformats.org/officeDocument/2006/math" xmlns:v="urn:schemas-microsoft-com:vml" xmlns:wp14="http://schemas.microsoft.com/office/word/2010/wordprocessingDrawing" xmlns:wp="http://schemas.openxmlformats.org/drawingml/2006/wordprocessingDrawing" xmlns:w10="urn:schemas-microsoft-com:office:word" xmlns:w="http://schemas.openxmlformats.org/wordprocessingml/2006/main" xmlns:w14="http://schemas.microsoft.com/office/word/2010/wordml" xmlns:w15="http://schemas.microsoft.com/office/word/2012/wordml" xmlns:w16se="http://schemas.microsoft.com/office/word/2015/wordml/symex" xmlns:wpg="http://schemas.microsoft.com/office/word/2010/wordprocessingGroup" xmlns:wpi="http://schemas.microsoft.com/office/word/2010/wordprocessingInk" xmlns:wne="http://schemas.microsoft.com/office/word/2006/wordml" xmlns:wps="http://schemas.microsoft.com/office/word/2010/wordprocessingShape" mc:Ignorable="w14 w15 w16se wp14">
+  <w:comment w:id="0" w:author="Dre Vromans" w:date="2017-10-08T09:12:00Z" w:initials="DV">
+    <w:p>
+      <w:pPr>
+        <w:pStyle w:val="CommentText"/>
+        <w:rPr>
+          <w:lang w:val="en-US"/>
+        </w:rPr>
+      </w:pPr>
+      <w:r>
+        <w:rPr>
+          <w:rStyle w:val="CommentReference"/>
+        </w:rPr>
+        <w:annotationRef/>
+      </w:r>
+      <w:r>
+        <w:rPr>
+          <w:lang w:val="en-US"/>
+        </w:rPr>
+        <w:t>Confusing sentence.</w:t>
+      </w:r>
+    </w:p>
+  </w:comment>
+  <w:comment w:id="2" w:author="Dre Vromans" w:date="2017-10-08T09:12:00Z" w:initials="DV">
+    <w:p>
+      <w:pPr>
+        <w:pStyle w:val="CommentText"/>
+        <w:rPr>
+          <w:lang w:val="en-US"/>
+        </w:rPr>
+      </w:pPr>
+      <w:r>
+        <w:rPr>
+          <w:rStyle w:val="CommentReference"/>
+        </w:rPr>
+        <w:annotationRef/>
+      </w:r>
+      <w:r>
+        <w:rPr>
+          <w:lang w:val="en-US"/>
+        </w:rPr>
+        <w:t xml:space="preserve">Just travelers. </w:t>
+      </w:r>
+      <w:r>
+        <w:rPr>
+          <w:lang w:val="en-US"/>
+        </w:rPr>
+        <w:t>Commercial for the app might be done via Facebook, but we’re not directly offering them the game over social media.</w:t>
+      </w:r>
+    </w:p>
+  </w:comment>
+  <w:comment w:id="3" w:author="Dre Vromans" w:date="2017-10-08T09:10:00Z" w:initials="DV">
+    <w:p>
+      <w:pPr>
+        <w:pStyle w:val="CommentText"/>
+        <w:rPr>
+          <w:lang w:val="en-US"/>
+        </w:rPr>
+      </w:pPr>
+      <w:r>
+        <w:rPr>
+          <w:rStyle w:val="CommentReference"/>
+        </w:rPr>
+        <w:annotationRef/>
+      </w:r>
+      <w:r>
+        <w:rPr>
+          <w:lang w:val="en-US"/>
+        </w:rPr>
+        <w:t xml:space="preserve">Our target audience are still travelers. </w:t>
+      </w:r>
+      <w:r>
+        <w:rPr>
+          <w:lang w:val="en-US"/>
+        </w:rPr>
+        <w:t>However, our business concept shifted when we found out we could “lure” people to trains if they see their friends high scores on Facebook.</w:t>
+      </w:r>
+    </w:p>
+  </w:comment>
+</w:comments>
+</file>
+
+<file path=word/commentsExtended.xml><?xml version="1.0" encoding="utf-8"?>
+<w15:commentsEx xmlns:wpc="http://schemas.microsoft.com/office/word/2010/wordprocessingCanvas" xmlns:cx="http://schemas.microsoft.com/office/drawing/2014/chartex" xmlns:cx1="http://schemas.microsoft.com/office/drawing/2015/9/8/chartex" xmlns:cx2="http://schemas.microsoft.com/office/drawing/2015/10/21/chartex" xmlns:cx3="http://schemas.microsoft.com/office/drawing/2016/5/9/chartex" xmlns:cx4="http://schemas.microsoft.com/office/drawing/2016/5/10/chartex" xmlns:cx5="http://schemas.microsoft.com/office/drawing/2016/5/11/chartex" xmlns:cx6="http://schemas.microsoft.com/office/drawing/2016/5/12/chartex" xmlns:cx7="http://schemas.microsoft.com/office/drawing/2016/5/13/chartex" xmlns:cx8="http://schemas.microsoft.com/office/drawing/2016/5/14/chartex" xmlns:mc="http://schemas.openxmlformats.org/markup-compatibility/2006" xmlns:aink="http://schemas.microsoft.com/office/drawing/2016/ink" xmlns:am3d="http://schemas.microsoft.com/office/drawing/2017/model3d" xmlns:o="urn:schemas-microsoft-com:office:office" xmlns:r="http://schemas.openxmlformats.org/officeDocument/2006/relationships" xmlns:m="http://schemas.openxmlformats.org/officeDocument/2006/math" xmlns:v="urn:schemas-microsoft-com:vml" xmlns:wp14="http://schemas.microsoft.com/office/word/2010/wordprocessingDrawing" xmlns:wp="http://schemas.openxmlformats.org/drawingml/2006/wordprocessingDrawing" xmlns:w10="urn:schemas-microsoft-com:office:word" xmlns:w="http://schemas.openxmlformats.org/wordprocessingml/2006/main" xmlns:w14="http://schemas.microsoft.com/office/word/2010/wordml" xmlns:w15="http://schemas.microsoft.com/office/word/2012/wordml" xmlns:w16se="http://schemas.microsoft.com/office/word/2015/wordml/symex" xmlns:wpg="http://schemas.microsoft.com/office/word/2010/wordprocessingGroup" xmlns:wpi="http://schemas.microsoft.com/office/word/2010/wordprocessingInk" xmlns:wne="http://schemas.microsoft.com/office/word/2006/wordml" xmlns:wps="http://schemas.microsoft.com/office/word/2010/wordprocessingShape" mc:Ignorable="w14 w15 w16se wp14">
+  <w15:commentEx w15:paraId="336DE6EA" w15:done="0"/>
+  <w15:commentEx w15:paraId="1A4072DB" w15:done="0"/>
+  <w15:commentEx w15:paraId="3582F8DA" w15:done="0"/>
+</w15:commentsEx>
+</file>
+
 <file path=word/numbering.xml><?xml version="1.0" encoding="utf-8"?>
-<w:numbering xmlns:wpc="http://schemas.microsoft.com/office/word/2010/wordprocessingCanvas" xmlns:cx="http://schemas.microsoft.com/office/drawing/2014/chartex" xmlns:cx1="http://schemas.microsoft.com/office/drawing/2015/9/8/chartex" xmlns:cx2="http://schemas.microsoft.com/office/drawing/2015/10/21/chartex" xmlns:cx3="http://schemas.microsoft.com/office/drawing/2016/5/9/chartex" xmlns:cx4="http://schemas.microsoft.com/office/drawing/2016/5/10/chartex" xmlns:cx5="http://schemas.microsoft.com/office/drawing/2016/5/11/chartex" xmlns:cx6="http://schemas.microsoft.com/office/drawing/2016/5/12/chartex" xmlns:cx7="http://schemas.microsoft.com/office/drawing/2016/5/13/chartex" xmlns:cx8="http://schemas.microsoft.com/office/drawing/2016/5/14/chartex" xmlns:mc="http://schemas.openxmlformats.org/markup-compatibility/2006" xmlns:aink="http://schemas.microsoft.com/office/drawing/2016/ink" xmlns:am3d="http://schemas.microsoft.com/office/drawing/2017/model3d" xmlns:o="urn:schemas-microsoft-com:office:office" xmlns:r="http://schemas.openxmlformats.org/officeDocument/2006/relationships" xmlns:m="http://schemas.openxmlformats.org/officeDocument/2006/math" xmlns:v="urn:schemas-microsoft-com:vml" xmlns:wp14="http://schemas.microsoft.com/office/word/2010/wordprocessingDrawing" xmlns:wp="http://schemas.openxmlformats.org/drawingml/2006/wordprocessingDrawing" xmlns:w10="urn:schemas-microsoft-com:office:word" xmlns:w="http://schemas.openxmlformats.org/wordprocessingml/2006/main" xmlns:w14="http://schemas.microsoft.com/office/word/2010/wordml" xmlns:w15="http://schemas.microsoft.com/office/word/2012/wordml" xmlns:w16cid="http://schemas.microsoft.com/office/word/2016/wordml/cid" xmlns:w16se="http://schemas.microsoft.com/office/word/2015/wordml/symex" xmlns:wpg="http://schemas.microsoft.com/office/word/2010/wordprocessingGroup" xmlns:wpi="http://schemas.microsoft.com/office/word/2010/wordprocessingInk" xmlns:wne="http://schemas.microsoft.com/office/word/2006/wordml" xmlns:wps="http://schemas.microsoft.com/office/word/2010/wordprocessingShape" mc:Ignorable="w14 w15 w16se w16cid wp14">
+<w:numbering xmlns:wpc="http://schemas.microsoft.com/office/word/2010/wordprocessingCanvas" xmlns:cx="http://schemas.microsoft.com/office/drawing/2014/chartex" xmlns:cx1="http://schemas.microsoft.com/office/drawing/2015/9/8/chartex" xmlns:cx2="http://schemas.microsoft.com/office/drawing/2015/10/21/chartex" xmlns:cx3="http://schemas.microsoft.com/office/drawing/2016/5/9/chartex" xmlns:cx4="http://schemas.microsoft.com/office/drawing/2016/5/10/chartex" xmlns:cx5="http://schemas.microsoft.com/office/drawing/2016/5/11/chartex" xmlns:cx6="http://schemas.microsoft.com/office/drawing/2016/5/12/chartex" xmlns:cx7="http://schemas.microsoft.com/office/drawing/2016/5/13/chartex" xmlns:cx8="http://schemas.microsoft.com/office/drawing/2016/5/14/chartex" xmlns:mc="http://schemas.openxmlformats.org/markup-compatibility/2006" xmlns:aink="http://schemas.microsoft.com/office/drawing/2016/ink" xmlns:am3d="http://schemas.microsoft.com/office/drawing/2017/model3d" xmlns:o="urn:schemas-microsoft-com:office:office" xmlns:r="http://schemas.openxmlformats.org/officeDocument/2006/relationships" xmlns:m="http://schemas.openxmlformats.org/officeDocument/2006/math" xmlns:v="urn:schemas-microsoft-com:vml" xmlns:wp14="http://schemas.microsoft.com/office/word/2010/wordprocessingDrawing" xmlns:wp="http://schemas.openxmlformats.org/drawingml/2006/wordprocessingDrawing" xmlns:w10="urn:schemas-microsoft-com:office:word" xmlns:w="http://schemas.openxmlformats.org/wordprocessingml/2006/main" xmlns:w14="http://schemas.microsoft.com/office/word/2010/wordml" xmlns:w15="http://schemas.microsoft.com/office/word/2012/wordml" xmlns:w16se="http://schemas.microsoft.com/office/word/2015/wordml/symex" xmlns:wpg="http://schemas.microsoft.com/office/word/2010/wordprocessingGroup" xmlns:wpi="http://schemas.microsoft.com/office/word/2010/wordprocessingInk" xmlns:wne="http://schemas.microsoft.com/office/word/2006/wordml" xmlns:wps="http://schemas.microsoft.com/office/word/2010/wordprocessingShape" mc:Ignorable="w14 w15 w16se wp14">
   <w:abstractNum w:abstractNumId="0" w15:restartNumberingAfterBreak="0">
     <w:nsid w:val="63BC67A1"/>
     <w:multiLevelType w:val="hybridMultilevel"/>
@@ -3078,8 +3216,16 @@
 </w:numbering>
 </file>
 
+<file path=word/people.xml><?xml version="1.0" encoding="utf-8"?>
+<w15:people xmlns:wpc="http://schemas.microsoft.com/office/word/2010/wordprocessingCanvas" xmlns:cx="http://schemas.microsoft.com/office/drawing/2014/chartex" xmlns:cx1="http://schemas.microsoft.com/office/drawing/2015/9/8/chartex" xmlns:cx2="http://schemas.microsoft.com/office/drawing/2015/10/21/chartex" xmlns:cx3="http://schemas.microsoft.com/office/drawing/2016/5/9/chartex" xmlns:cx4="http://schemas.microsoft.com/office/drawing/2016/5/10/chartex" xmlns:cx5="http://schemas.microsoft.com/office/drawing/2016/5/11/chartex" xmlns:cx6="http://schemas.microsoft.com/office/drawing/2016/5/12/chartex" xmlns:cx7="http://schemas.microsoft.com/office/drawing/2016/5/13/chartex" xmlns:cx8="http://schemas.microsoft.com/office/drawing/2016/5/14/chartex" xmlns:mc="http://schemas.openxmlformats.org/markup-compatibility/2006" xmlns:aink="http://schemas.microsoft.com/office/drawing/2016/ink" xmlns:am3d="http://schemas.microsoft.com/office/drawing/2017/model3d" xmlns:o="urn:schemas-microsoft-com:office:office" xmlns:r="http://schemas.openxmlformats.org/officeDocument/2006/relationships" xmlns:m="http://schemas.openxmlformats.org/officeDocument/2006/math" xmlns:v="urn:schemas-microsoft-com:vml" xmlns:wp14="http://schemas.microsoft.com/office/word/2010/wordprocessingDrawing" xmlns:wp="http://schemas.openxmlformats.org/drawingml/2006/wordprocessingDrawing" xmlns:w10="urn:schemas-microsoft-com:office:word" xmlns:w="http://schemas.openxmlformats.org/wordprocessingml/2006/main" xmlns:w14="http://schemas.microsoft.com/office/word/2010/wordml" xmlns:w15="http://schemas.microsoft.com/office/word/2012/wordml" xmlns:w16se="http://schemas.microsoft.com/office/word/2015/wordml/symex" xmlns:wpg="http://schemas.microsoft.com/office/word/2010/wordprocessingGroup" xmlns:wpi="http://schemas.microsoft.com/office/word/2010/wordprocessingInk" xmlns:wne="http://schemas.microsoft.com/office/word/2006/wordml" xmlns:wps="http://schemas.microsoft.com/office/word/2010/wordprocessingShape" mc:Ignorable="w14 w15 w16se wp14">
+  <w15:person w15:author="Dre Vromans">
+    <w15:presenceInfo w15:providerId="Windows Live" w15:userId="ed2a822adec57ee5"/>
+  </w15:person>
+</w15:people>
+</file>
+
 <file path=word/styles.xml><?xml version="1.0" encoding="utf-8"?>
-<w:styles xmlns:mc="http://schemas.openxmlformats.org/markup-compatibility/2006" xmlns:r="http://schemas.openxmlformats.org/officeDocument/2006/relationships" xmlns:w="http://schemas.openxmlformats.org/wordprocessingml/2006/main" xmlns:w14="http://schemas.microsoft.com/office/word/2010/wordml" xmlns:w15="http://schemas.microsoft.com/office/word/2012/wordml" xmlns:w16cid="http://schemas.microsoft.com/office/word/2016/wordml/cid" xmlns:w16se="http://schemas.microsoft.com/office/word/2015/wordml/symex" mc:Ignorable="w14 w15 w16se w16cid">
+<w:styles xmlns:mc="http://schemas.openxmlformats.org/markup-compatibility/2006" xmlns:r="http://schemas.openxmlformats.org/officeDocument/2006/relationships" xmlns:w="http://schemas.openxmlformats.org/wordprocessingml/2006/main" xmlns:w14="http://schemas.microsoft.com/office/word/2010/wordml" xmlns:w15="http://schemas.microsoft.com/office/word/2012/wordml" xmlns:w16se="http://schemas.microsoft.com/office/word/2015/wordml/symex" mc:Ignorable="w14 w15 w16se">
   <w:docDefaults>
     <w:rPrDefault>
       <w:rPr>

</xml_diff>